<commit_message>
updated Word document with links to downloads.
</commit_message>
<xml_diff>
--- a/VIVA Hardware Repository.docx
+++ b/VIVA Hardware Repository.docx
@@ -1,6 +1,6 @@
 
 <file path=word/document.xml><?xml version="1.0" encoding="utf-8"?>
-<w:document xmlns:wpc="http://schemas.microsoft.com/office/word/2010/wordprocessingCanvas" xmlns:cx="http://schemas.microsoft.com/office/drawing/2014/chartex" xmlns:cx1="http://schemas.microsoft.com/office/drawing/2015/9/8/chartex" xmlns:cx2="http://schemas.microsoft.com/office/drawing/2015/10/21/chartex" xmlns:cx3="http://schemas.microsoft.com/office/drawing/2016/5/9/chartex" xmlns:cx4="http://schemas.microsoft.com/office/drawing/2016/5/10/chartex" xmlns:cx5="http://schemas.microsoft.com/office/drawing/2016/5/11/chartex" xmlns:cx6="http://schemas.microsoft.com/office/drawing/2016/5/12/chartex" xmlns:cx7="http://schemas.microsoft.com/office/drawing/2016/5/13/chartex" xmlns:cx8="http://schemas.microsoft.com/office/drawing/2016/5/14/chartex" xmlns:mc="http://schemas.openxmlformats.org/markup-compatibility/2006" xmlns:aink="http://schemas.microsoft.com/office/drawing/2016/ink" xmlns:am3d="http://schemas.microsoft.com/office/drawing/2017/model3d" xmlns:o="urn:schemas-microsoft-com:office:office" xmlns:r="http://schemas.openxmlformats.org/officeDocument/2006/relationships" xmlns:m="http://schemas.openxmlformats.org/officeDocument/2006/math" xmlns:v="urn:schemas-microsoft-com:vml" xmlns:wp14="http://schemas.microsoft.com/office/word/2010/wordprocessingDrawing" xmlns:wp="http://schemas.openxmlformats.org/drawingml/2006/wordprocessingDrawing" xmlns:w10="urn:schemas-microsoft-com:office:word" xmlns:w="http://schemas.openxmlformats.org/wordprocessingml/2006/main" xmlns:w14="http://schemas.microsoft.com/office/word/2010/wordml" xmlns:w15="http://schemas.microsoft.com/office/word/2012/wordml" xmlns:w16cex="http://schemas.microsoft.com/office/word/2018/wordml/cex" xmlns:w16cid="http://schemas.microsoft.com/office/word/2016/wordml/cid" xmlns:w16="http://schemas.microsoft.com/office/word/2018/wordml" xmlns:w16se="http://schemas.microsoft.com/office/word/2015/wordml/symex" xmlns:wpg="http://schemas.microsoft.com/office/word/2010/wordprocessingGroup" xmlns:wpi="http://schemas.microsoft.com/office/word/2010/wordprocessingInk" xmlns:wne="http://schemas.microsoft.com/office/word/2006/wordml" xmlns:wps="http://schemas.microsoft.com/office/word/2010/wordprocessingShape" mc:Ignorable="w14 w15 w16se w16cid w16 w16cex wp14">
+<w:document xmlns:wpc="http://schemas.microsoft.com/office/word/2010/wordprocessingCanvas" xmlns:mc="http://schemas.openxmlformats.org/markup-compatibility/2006" xmlns:o="urn:schemas-microsoft-com:office:office" xmlns:r="http://schemas.openxmlformats.org/officeDocument/2006/relationships" xmlns:m="http://schemas.openxmlformats.org/officeDocument/2006/math" xmlns:v="urn:schemas-microsoft-com:vml" xmlns:wp14="http://schemas.microsoft.com/office/word/2010/wordprocessingDrawing" xmlns:wp="http://schemas.openxmlformats.org/drawingml/2006/wordprocessingDrawing" xmlns:w10="urn:schemas-microsoft-com:office:word" xmlns:w="http://schemas.openxmlformats.org/wordprocessingml/2006/main" xmlns:w14="http://schemas.microsoft.com/office/word/2010/wordml" xmlns:w15="http://schemas.microsoft.com/office/word/2012/wordml" xmlns:wpg="http://schemas.microsoft.com/office/word/2010/wordprocessingGroup" xmlns:wpi="http://schemas.microsoft.com/office/word/2010/wordprocessingInk" xmlns:wne="http://schemas.microsoft.com/office/word/2006/wordml" xmlns:wps="http://schemas.microsoft.com/office/word/2010/wordprocessingShape" mc:Ignorable="w14 w15 wp14">
   <w:body>
     <w:p>
       <w:pPr>
@@ -311,6 +311,20 @@
       <w:r>
         <w:t>.</w:t>
       </w:r>
+      <w:r>
+        <w:t xml:space="preserve"> (</w:t>
+      </w:r>
+      <w:hyperlink r:id="rId10" w:history="1">
+        <w:r>
+          <w:rPr>
+            <w:rStyle w:val="Hyperlink"/>
+          </w:rPr>
+          <w:t>https://git-scm.com/</w:t>
+        </w:r>
+      </w:hyperlink>
+      <w:r>
+        <w:t>)</w:t>
+      </w:r>
     </w:p>
     <w:p>
       <w:pPr>
@@ -321,15 +335,24 @@
         </w:numPr>
       </w:pPr>
       <w:r>
-        <w:t xml:space="preserve">Install </w:t>
+        <w:t>Install TortoiseGit</w:t>
       </w:r>
-      <w:proofErr w:type="spellStart"/>
-      <w:r>
-        <w:t>TortoiseGit</w:t>
-      </w:r>
-      <w:proofErr w:type="spellEnd"/>
       <w:r>
         <w:t>.</w:t>
+      </w:r>
+      <w:r>
+        <w:t xml:space="preserve"> (</w:t>
+      </w:r>
+      <w:hyperlink r:id="rId11" w:history="1">
+        <w:r>
+          <w:rPr>
+            <w:rStyle w:val="Hyperlink"/>
+          </w:rPr>
+          <w:t>https://tortoisegit.org/</w:t>
+        </w:r>
+      </w:hyperlink>
+      <w:r>
+        <w:t>)</w:t>
       </w:r>
     </w:p>
     <w:p>
@@ -364,6 +387,8 @@
       <w:r>
         <w:t>.</w:t>
       </w:r>
+      <w:bookmarkStart w:id="0" w:name="_GoBack"/>
+      <w:bookmarkEnd w:id="0"/>
     </w:p>
     <w:p>
       <w:pPr>
@@ -401,7 +426,7 @@
       <w:r>
         <w:t xml:space="preserve">nter the repository URL </w:t>
       </w:r>
-      <w:hyperlink r:id="rId10" w:history="1">
+      <w:hyperlink r:id="rId12" w:history="1">
         <w:r>
           <w:rPr>
             <w:rStyle w:val="Hyperlink"/>
@@ -507,7 +532,7 @@
 </file>
 
 <file path=word/endnotes.xml><?xml version="1.0" encoding="utf-8"?>
-<w:endnotes xmlns:wpc="http://schemas.microsoft.com/office/word/2010/wordprocessingCanvas" xmlns:cx="http://schemas.microsoft.com/office/drawing/2014/chartex" xmlns:cx1="http://schemas.microsoft.com/office/drawing/2015/9/8/chartex" xmlns:cx2="http://schemas.microsoft.com/office/drawing/2015/10/21/chartex" xmlns:cx3="http://schemas.microsoft.com/office/drawing/2016/5/9/chartex" xmlns:cx4="http://schemas.microsoft.com/office/drawing/2016/5/10/chartex" xmlns:cx5="http://schemas.microsoft.com/office/drawing/2016/5/11/chartex" xmlns:cx6="http://schemas.microsoft.com/office/drawing/2016/5/12/chartex" xmlns:cx7="http://schemas.microsoft.com/office/drawing/2016/5/13/chartex" xmlns:cx8="http://schemas.microsoft.com/office/drawing/2016/5/14/chartex" xmlns:mc="http://schemas.openxmlformats.org/markup-compatibility/2006" xmlns:aink="http://schemas.microsoft.com/office/drawing/2016/ink" xmlns:am3d="http://schemas.microsoft.com/office/drawing/2017/model3d" xmlns:o="urn:schemas-microsoft-com:office:office" xmlns:r="http://schemas.openxmlformats.org/officeDocument/2006/relationships" xmlns:m="http://schemas.openxmlformats.org/officeDocument/2006/math" xmlns:v="urn:schemas-microsoft-com:vml" xmlns:wp14="http://schemas.microsoft.com/office/word/2010/wordprocessingDrawing" xmlns:wp="http://schemas.openxmlformats.org/drawingml/2006/wordprocessingDrawing" xmlns:w10="urn:schemas-microsoft-com:office:word" xmlns:w="http://schemas.openxmlformats.org/wordprocessingml/2006/main" xmlns:w14="http://schemas.microsoft.com/office/word/2010/wordml" xmlns:w15="http://schemas.microsoft.com/office/word/2012/wordml" xmlns:w16cex="http://schemas.microsoft.com/office/word/2018/wordml/cex" xmlns:w16cid="http://schemas.microsoft.com/office/word/2016/wordml/cid" xmlns:w16="http://schemas.microsoft.com/office/word/2018/wordml" xmlns:w16se="http://schemas.microsoft.com/office/word/2015/wordml/symex" xmlns:wpg="http://schemas.microsoft.com/office/word/2010/wordprocessingGroup" xmlns:wpi="http://schemas.microsoft.com/office/word/2010/wordprocessingInk" xmlns:wne="http://schemas.microsoft.com/office/word/2006/wordml" xmlns:wps="http://schemas.microsoft.com/office/word/2010/wordprocessingShape" mc:Ignorable="w14 w15 w16se w16cid w16 w16cex wp14">
+<w:endnotes xmlns:wpc="http://schemas.microsoft.com/office/word/2010/wordprocessingCanvas" xmlns:mc="http://schemas.openxmlformats.org/markup-compatibility/2006" xmlns:o="urn:schemas-microsoft-com:office:office" xmlns:r="http://schemas.openxmlformats.org/officeDocument/2006/relationships" xmlns:m="http://schemas.openxmlformats.org/officeDocument/2006/math" xmlns:v="urn:schemas-microsoft-com:vml" xmlns:wp14="http://schemas.microsoft.com/office/word/2010/wordprocessingDrawing" xmlns:wp="http://schemas.openxmlformats.org/drawingml/2006/wordprocessingDrawing" xmlns:w10="urn:schemas-microsoft-com:office:word" xmlns:w="http://schemas.openxmlformats.org/wordprocessingml/2006/main" xmlns:w14="http://schemas.microsoft.com/office/word/2010/wordml" xmlns:w15="http://schemas.microsoft.com/office/word/2012/wordml" xmlns:wpg="http://schemas.microsoft.com/office/word/2010/wordprocessingGroup" xmlns:wpi="http://schemas.microsoft.com/office/word/2010/wordprocessingInk" xmlns:wne="http://schemas.microsoft.com/office/word/2006/wordml" xmlns:wps="http://schemas.microsoft.com/office/word/2010/wordprocessingShape" mc:Ignorable="w14 w15 wp14">
   <w:endnote w:type="separator" w:id="-1">
     <w:p>
       <w:pPr>
@@ -532,7 +557,7 @@
 </file>
 
 <file path=word/footer1.xml><?xml version="1.0" encoding="utf-8"?>
-<w:ftr xmlns:wpc="http://schemas.microsoft.com/office/word/2010/wordprocessingCanvas" xmlns:cx="http://schemas.microsoft.com/office/drawing/2014/chartex" xmlns:cx1="http://schemas.microsoft.com/office/drawing/2015/9/8/chartex" xmlns:cx2="http://schemas.microsoft.com/office/drawing/2015/10/21/chartex" xmlns:cx3="http://schemas.microsoft.com/office/drawing/2016/5/9/chartex" xmlns:cx4="http://schemas.microsoft.com/office/drawing/2016/5/10/chartex" xmlns:cx5="http://schemas.microsoft.com/office/drawing/2016/5/11/chartex" xmlns:cx6="http://schemas.microsoft.com/office/drawing/2016/5/12/chartex" xmlns:cx7="http://schemas.microsoft.com/office/drawing/2016/5/13/chartex" xmlns:cx8="http://schemas.microsoft.com/office/drawing/2016/5/14/chartex" xmlns:mc="http://schemas.openxmlformats.org/markup-compatibility/2006" xmlns:aink="http://schemas.microsoft.com/office/drawing/2016/ink" xmlns:am3d="http://schemas.microsoft.com/office/drawing/2017/model3d" xmlns:o="urn:schemas-microsoft-com:office:office" xmlns:r="http://schemas.openxmlformats.org/officeDocument/2006/relationships" xmlns:m="http://schemas.openxmlformats.org/officeDocument/2006/math" xmlns:v="urn:schemas-microsoft-com:vml" xmlns:wp14="http://schemas.microsoft.com/office/word/2010/wordprocessingDrawing" xmlns:wp="http://schemas.openxmlformats.org/drawingml/2006/wordprocessingDrawing" xmlns:w10="urn:schemas-microsoft-com:office:word" xmlns:w="http://schemas.openxmlformats.org/wordprocessingml/2006/main" xmlns:w14="http://schemas.microsoft.com/office/word/2010/wordml" xmlns:w15="http://schemas.microsoft.com/office/word/2012/wordml" xmlns:w16cex="http://schemas.microsoft.com/office/word/2018/wordml/cex" xmlns:w16cid="http://schemas.microsoft.com/office/word/2016/wordml/cid" xmlns:w16="http://schemas.microsoft.com/office/word/2018/wordml" xmlns:w16se="http://schemas.microsoft.com/office/word/2015/wordml/symex" xmlns:wpg="http://schemas.microsoft.com/office/word/2010/wordprocessingGroup" xmlns:wpi="http://schemas.microsoft.com/office/word/2010/wordprocessingInk" xmlns:wne="http://schemas.microsoft.com/office/word/2006/wordml" xmlns:wps="http://schemas.microsoft.com/office/word/2010/wordprocessingShape" mc:Ignorable="w14 w15 w16se w16cid w16 w16cex wp14">
+<w:ftr xmlns:wpc="http://schemas.microsoft.com/office/word/2010/wordprocessingCanvas" xmlns:mc="http://schemas.openxmlformats.org/markup-compatibility/2006" xmlns:o="urn:schemas-microsoft-com:office:office" xmlns:r="http://schemas.openxmlformats.org/officeDocument/2006/relationships" xmlns:m="http://schemas.openxmlformats.org/officeDocument/2006/math" xmlns:v="urn:schemas-microsoft-com:vml" xmlns:wp14="http://schemas.microsoft.com/office/word/2010/wordprocessingDrawing" xmlns:wp="http://schemas.openxmlformats.org/drawingml/2006/wordprocessingDrawing" xmlns:w10="urn:schemas-microsoft-com:office:word" xmlns:w="http://schemas.openxmlformats.org/wordprocessingml/2006/main" xmlns:w14="http://schemas.microsoft.com/office/word/2010/wordml" xmlns:w15="http://schemas.microsoft.com/office/word/2012/wordml" xmlns:wpg="http://schemas.microsoft.com/office/word/2010/wordprocessingGroup" xmlns:wpi="http://schemas.microsoft.com/office/word/2010/wordprocessingInk" xmlns:wne="http://schemas.microsoft.com/office/word/2006/wordml" xmlns:wps="http://schemas.microsoft.com/office/word/2010/wordprocessingShape" mc:Ignorable="w14 w15 wp14">
   <w:p>
     <w:pPr>
       <w:pStyle w:val="Footer"/>
@@ -581,6 +606,7 @@
     </w:r>
     <w:r>
       <w:rPr>
+        <w:noProof/>
         <w:sz w:val="16"/>
         <w:szCs w:val="16"/>
       </w:rPr>
@@ -623,6 +649,7 @@
     </w:r>
     <w:r>
       <w:rPr>
+        <w:noProof/>
         <w:sz w:val="16"/>
         <w:szCs w:val="16"/>
       </w:rPr>
@@ -647,7 +674,7 @@
 </file>
 
 <file path=word/footnotes.xml><?xml version="1.0" encoding="utf-8"?>
-<w:footnotes xmlns:wpc="http://schemas.microsoft.com/office/word/2010/wordprocessingCanvas" xmlns:cx="http://schemas.microsoft.com/office/drawing/2014/chartex" xmlns:cx1="http://schemas.microsoft.com/office/drawing/2015/9/8/chartex" xmlns:cx2="http://schemas.microsoft.com/office/drawing/2015/10/21/chartex" xmlns:cx3="http://schemas.microsoft.com/office/drawing/2016/5/9/chartex" xmlns:cx4="http://schemas.microsoft.com/office/drawing/2016/5/10/chartex" xmlns:cx5="http://schemas.microsoft.com/office/drawing/2016/5/11/chartex" xmlns:cx6="http://schemas.microsoft.com/office/drawing/2016/5/12/chartex" xmlns:cx7="http://schemas.microsoft.com/office/drawing/2016/5/13/chartex" xmlns:cx8="http://schemas.microsoft.com/office/drawing/2016/5/14/chartex" xmlns:mc="http://schemas.openxmlformats.org/markup-compatibility/2006" xmlns:aink="http://schemas.microsoft.com/office/drawing/2016/ink" xmlns:am3d="http://schemas.microsoft.com/office/drawing/2017/model3d" xmlns:o="urn:schemas-microsoft-com:office:office" xmlns:r="http://schemas.openxmlformats.org/officeDocument/2006/relationships" xmlns:m="http://schemas.openxmlformats.org/officeDocument/2006/math" xmlns:v="urn:schemas-microsoft-com:vml" xmlns:wp14="http://schemas.microsoft.com/office/word/2010/wordprocessingDrawing" xmlns:wp="http://schemas.openxmlformats.org/drawingml/2006/wordprocessingDrawing" xmlns:w10="urn:schemas-microsoft-com:office:word" xmlns:w="http://schemas.openxmlformats.org/wordprocessingml/2006/main" xmlns:w14="http://schemas.microsoft.com/office/word/2010/wordml" xmlns:w15="http://schemas.microsoft.com/office/word/2012/wordml" xmlns:w16cex="http://schemas.microsoft.com/office/word/2018/wordml/cex" xmlns:w16cid="http://schemas.microsoft.com/office/word/2016/wordml/cid" xmlns:w16="http://schemas.microsoft.com/office/word/2018/wordml" xmlns:w16se="http://schemas.microsoft.com/office/word/2015/wordml/symex" xmlns:wpg="http://schemas.microsoft.com/office/word/2010/wordprocessingGroup" xmlns:wpi="http://schemas.microsoft.com/office/word/2010/wordprocessingInk" xmlns:wne="http://schemas.microsoft.com/office/word/2006/wordml" xmlns:wps="http://schemas.microsoft.com/office/word/2010/wordprocessingShape" mc:Ignorable="w14 w15 w16se w16cid w16 w16cex wp14">
+<w:footnotes xmlns:wpc="http://schemas.microsoft.com/office/word/2010/wordprocessingCanvas" xmlns:mc="http://schemas.openxmlformats.org/markup-compatibility/2006" xmlns:o="urn:schemas-microsoft-com:office:office" xmlns:r="http://schemas.openxmlformats.org/officeDocument/2006/relationships" xmlns:m="http://schemas.openxmlformats.org/officeDocument/2006/math" xmlns:v="urn:schemas-microsoft-com:vml" xmlns:wp14="http://schemas.microsoft.com/office/word/2010/wordprocessingDrawing" xmlns:wp="http://schemas.openxmlformats.org/drawingml/2006/wordprocessingDrawing" xmlns:w10="urn:schemas-microsoft-com:office:word" xmlns:w="http://schemas.openxmlformats.org/wordprocessingml/2006/main" xmlns:w14="http://schemas.microsoft.com/office/word/2010/wordml" xmlns:w15="http://schemas.microsoft.com/office/word/2012/wordml" xmlns:wpg="http://schemas.microsoft.com/office/word/2010/wordprocessingGroup" xmlns:wpi="http://schemas.microsoft.com/office/word/2010/wordprocessingInk" xmlns:wne="http://schemas.microsoft.com/office/word/2006/wordml" xmlns:wps="http://schemas.microsoft.com/office/word/2010/wordprocessingShape" mc:Ignorable="w14 w15 wp14">
   <w:footnote w:type="separator" w:id="-1">
     <w:p>
       <w:pPr>
@@ -672,7 +699,7 @@
 </file>
 
 <file path=word/header1.xml><?xml version="1.0" encoding="utf-8"?>
-<w:hdr xmlns:wpc="http://schemas.microsoft.com/office/word/2010/wordprocessingCanvas" xmlns:cx="http://schemas.microsoft.com/office/drawing/2014/chartex" xmlns:cx1="http://schemas.microsoft.com/office/drawing/2015/9/8/chartex" xmlns:cx2="http://schemas.microsoft.com/office/drawing/2015/10/21/chartex" xmlns:cx3="http://schemas.microsoft.com/office/drawing/2016/5/9/chartex" xmlns:cx4="http://schemas.microsoft.com/office/drawing/2016/5/10/chartex" xmlns:cx5="http://schemas.microsoft.com/office/drawing/2016/5/11/chartex" xmlns:cx6="http://schemas.microsoft.com/office/drawing/2016/5/12/chartex" xmlns:cx7="http://schemas.microsoft.com/office/drawing/2016/5/13/chartex" xmlns:cx8="http://schemas.microsoft.com/office/drawing/2016/5/14/chartex" xmlns:mc="http://schemas.openxmlformats.org/markup-compatibility/2006" xmlns:aink="http://schemas.microsoft.com/office/drawing/2016/ink" xmlns:am3d="http://schemas.microsoft.com/office/drawing/2017/model3d" xmlns:o="urn:schemas-microsoft-com:office:office" xmlns:r="http://schemas.openxmlformats.org/officeDocument/2006/relationships" xmlns:m="http://schemas.openxmlformats.org/officeDocument/2006/math" xmlns:v="urn:schemas-microsoft-com:vml" xmlns:wp14="http://schemas.microsoft.com/office/word/2010/wordprocessingDrawing" xmlns:wp="http://schemas.openxmlformats.org/drawingml/2006/wordprocessingDrawing" xmlns:w10="urn:schemas-microsoft-com:office:word" xmlns:w="http://schemas.openxmlformats.org/wordprocessingml/2006/main" xmlns:w14="http://schemas.microsoft.com/office/word/2010/wordml" xmlns:w15="http://schemas.microsoft.com/office/word/2012/wordml" xmlns:w16cex="http://schemas.microsoft.com/office/word/2018/wordml/cex" xmlns:w16cid="http://schemas.microsoft.com/office/word/2016/wordml/cid" xmlns:w16="http://schemas.microsoft.com/office/word/2018/wordml" xmlns:w16se="http://schemas.microsoft.com/office/word/2015/wordml/symex" xmlns:wpg="http://schemas.microsoft.com/office/word/2010/wordprocessingGroup" xmlns:wpi="http://schemas.microsoft.com/office/word/2010/wordprocessingInk" xmlns:wne="http://schemas.microsoft.com/office/word/2006/wordml" xmlns:wps="http://schemas.microsoft.com/office/word/2010/wordprocessingShape" mc:Ignorable="w14 w15 w16se w16cid w16 w16cex wp14">
+<w:hdr xmlns:wpc="http://schemas.microsoft.com/office/word/2010/wordprocessingCanvas" xmlns:mc="http://schemas.openxmlformats.org/markup-compatibility/2006" xmlns:o="urn:schemas-microsoft-com:office:office" xmlns:r="http://schemas.openxmlformats.org/officeDocument/2006/relationships" xmlns:m="http://schemas.openxmlformats.org/officeDocument/2006/math" xmlns:v="urn:schemas-microsoft-com:vml" xmlns:wp14="http://schemas.microsoft.com/office/word/2010/wordprocessingDrawing" xmlns:wp="http://schemas.openxmlformats.org/drawingml/2006/wordprocessingDrawing" xmlns:w10="urn:schemas-microsoft-com:office:word" xmlns:w="http://schemas.openxmlformats.org/wordprocessingml/2006/main" xmlns:w14="http://schemas.microsoft.com/office/word/2010/wordml" xmlns:w15="http://schemas.microsoft.com/office/word/2012/wordml" xmlns:wpg="http://schemas.microsoft.com/office/word/2010/wordprocessingGroup" xmlns:wpi="http://schemas.microsoft.com/office/word/2010/wordprocessingInk" xmlns:wne="http://schemas.microsoft.com/office/word/2006/wordml" xmlns:wps="http://schemas.microsoft.com/office/word/2010/wordprocessingShape" mc:Ignorable="w14 w15 wp14">
   <w:tbl>
     <w:tblPr>
       <w:tblStyle w:val="TableGrid"/>
@@ -846,7 +873,7 @@
 </file>
 
 <file path=word/numbering.xml><?xml version="1.0" encoding="utf-8"?>
-<w:numbering xmlns:wpc="http://schemas.microsoft.com/office/word/2010/wordprocessingCanvas" xmlns:cx="http://schemas.microsoft.com/office/drawing/2014/chartex" xmlns:cx1="http://schemas.microsoft.com/office/drawing/2015/9/8/chartex" xmlns:cx2="http://schemas.microsoft.com/office/drawing/2015/10/21/chartex" xmlns:cx3="http://schemas.microsoft.com/office/drawing/2016/5/9/chartex" xmlns:cx4="http://schemas.microsoft.com/office/drawing/2016/5/10/chartex" xmlns:cx5="http://schemas.microsoft.com/office/drawing/2016/5/11/chartex" xmlns:cx6="http://schemas.microsoft.com/office/drawing/2016/5/12/chartex" xmlns:cx7="http://schemas.microsoft.com/office/drawing/2016/5/13/chartex" xmlns:cx8="http://schemas.microsoft.com/office/drawing/2016/5/14/chartex" xmlns:mc="http://schemas.openxmlformats.org/markup-compatibility/2006" xmlns:aink="http://schemas.microsoft.com/office/drawing/2016/ink" xmlns:am3d="http://schemas.microsoft.com/office/drawing/2017/model3d" xmlns:o="urn:schemas-microsoft-com:office:office" xmlns:r="http://schemas.openxmlformats.org/officeDocument/2006/relationships" xmlns:m="http://schemas.openxmlformats.org/officeDocument/2006/math" xmlns:v="urn:schemas-microsoft-com:vml" xmlns:wp14="http://schemas.microsoft.com/office/word/2010/wordprocessingDrawing" xmlns:wp="http://schemas.openxmlformats.org/drawingml/2006/wordprocessingDrawing" xmlns:w10="urn:schemas-microsoft-com:office:word" xmlns:w="http://schemas.openxmlformats.org/wordprocessingml/2006/main" xmlns:w14="http://schemas.microsoft.com/office/word/2010/wordml" xmlns:w15="http://schemas.microsoft.com/office/word/2012/wordml" xmlns:w16cex="http://schemas.microsoft.com/office/word/2018/wordml/cex" xmlns:w16cid="http://schemas.microsoft.com/office/word/2016/wordml/cid" xmlns:w16="http://schemas.microsoft.com/office/word/2018/wordml" xmlns:w16se="http://schemas.microsoft.com/office/word/2015/wordml/symex" xmlns:wpg="http://schemas.microsoft.com/office/word/2010/wordprocessingGroup" xmlns:wpi="http://schemas.microsoft.com/office/word/2010/wordprocessingInk" xmlns:wne="http://schemas.microsoft.com/office/word/2006/wordml" xmlns:wps="http://schemas.microsoft.com/office/word/2010/wordprocessingShape" mc:Ignorable="w14 w15 w16se w16cid w16 w16cex wp14">
+<w:numbering xmlns:wpc="http://schemas.microsoft.com/office/word/2010/wordprocessingCanvas" xmlns:mc="http://schemas.openxmlformats.org/markup-compatibility/2006" xmlns:o="urn:schemas-microsoft-com:office:office" xmlns:r="http://schemas.openxmlformats.org/officeDocument/2006/relationships" xmlns:m="http://schemas.openxmlformats.org/officeDocument/2006/math" xmlns:v="urn:schemas-microsoft-com:vml" xmlns:wp14="http://schemas.microsoft.com/office/word/2010/wordprocessingDrawing" xmlns:wp="http://schemas.openxmlformats.org/drawingml/2006/wordprocessingDrawing" xmlns:w10="urn:schemas-microsoft-com:office:word" xmlns:w="http://schemas.openxmlformats.org/wordprocessingml/2006/main" xmlns:w14="http://schemas.microsoft.com/office/word/2010/wordml" xmlns:w15="http://schemas.microsoft.com/office/word/2012/wordml" xmlns:wpg="http://schemas.microsoft.com/office/word/2010/wordprocessingGroup" xmlns:wpi="http://schemas.microsoft.com/office/word/2010/wordprocessingInk" xmlns:wne="http://schemas.microsoft.com/office/word/2006/wordml" xmlns:wps="http://schemas.microsoft.com/office/word/2010/wordprocessingShape" mc:Ignorable="w14 w15 wp14">
   <w:abstractNum w:abstractNumId="0" w15:restartNumberingAfterBreak="0">
     <w:nsid w:val="073525CA"/>
     <w:multiLevelType w:val="hybridMultilevel"/>
@@ -3707,7 +3734,7 @@
 </file>
 
 <file path=word/styles.xml><?xml version="1.0" encoding="utf-8"?>
-<w:styles xmlns:mc="http://schemas.openxmlformats.org/markup-compatibility/2006" xmlns:r="http://schemas.openxmlformats.org/officeDocument/2006/relationships" xmlns:w="http://schemas.openxmlformats.org/wordprocessingml/2006/main" xmlns:w14="http://schemas.microsoft.com/office/word/2010/wordml" xmlns:w15="http://schemas.microsoft.com/office/word/2012/wordml" xmlns:w16cex="http://schemas.microsoft.com/office/word/2018/wordml/cex" xmlns:w16cid="http://schemas.microsoft.com/office/word/2016/wordml/cid" xmlns:w16="http://schemas.microsoft.com/office/word/2018/wordml" xmlns:w16se="http://schemas.microsoft.com/office/word/2015/wordml/symex" mc:Ignorable="w14 w15 w16se w16cid w16 w16cex">
+<w:styles xmlns:mc="http://schemas.openxmlformats.org/markup-compatibility/2006" xmlns:r="http://schemas.openxmlformats.org/officeDocument/2006/relationships" xmlns:w="http://schemas.openxmlformats.org/wordprocessingml/2006/main" xmlns:w14="http://schemas.microsoft.com/office/word/2010/wordml" xmlns:w15="http://schemas.microsoft.com/office/word/2012/wordml" mc:Ignorable="w14 w15">
   <w:docDefaults>
     <w:rPrDefault>
       <w:rPr>
@@ -3723,7 +3750,7 @@
       </w:pPr>
     </w:pPrDefault>
   </w:docDefaults>
-  <w:latentStyles w:defLockedState="0" w:defUIPriority="99" w:defSemiHidden="0" w:defUnhideWhenUsed="0" w:defQFormat="0" w:count="376">
+  <w:latentStyles w:defLockedState="0" w:defUIPriority="99" w:defSemiHidden="0" w:defUnhideWhenUsed="0" w:defQFormat="0" w:count="371">
     <w:lsdException w:name="Normal" w:uiPriority="0" w:qFormat="1"/>
     <w:lsdException w:name="heading 1" w:uiPriority="9" w:qFormat="1"/>
     <w:lsdException w:name="heading 2" w:semiHidden="1" w:uiPriority="9" w:unhideWhenUsed="1" w:qFormat="1"/>
@@ -4095,11 +4122,6 @@
     <w:lsdException w:name="List Table 5 Dark Accent 6" w:uiPriority="50"/>
     <w:lsdException w:name="List Table 6 Colorful Accent 6" w:uiPriority="51"/>
     <w:lsdException w:name="List Table 7 Colorful Accent 6" w:uiPriority="52"/>
-    <w:lsdException w:name="Mention" w:semiHidden="1" w:unhideWhenUsed="1"/>
-    <w:lsdException w:name="Smart Hyperlink" w:semiHidden="1" w:unhideWhenUsed="1"/>
-    <w:lsdException w:name="Hashtag" w:semiHidden="1" w:unhideWhenUsed="1"/>
-    <w:lsdException w:name="Unresolved Mention" w:semiHidden="1" w:unhideWhenUsed="1"/>
-    <w:lsdException w:name="Smart Link" w:semiHidden="1" w:unhideWhenUsed="1"/>
   </w:latentStyles>
   <w:style w:type="paragraph" w:default="1" w:styleId="Normal">
     <w:name w:val="Normal"/>
@@ -4651,7 +4673,7 @@
       <w:bCs/>
     </w:rPr>
   </w:style>
-  <w:style w:type="character" w:styleId="UnresolvedMention">
+  <w:style w:type="character" w:customStyle="1" w:styleId="UnresolvedMention">
     <w:name w:val="Unresolved Mention"/>
     <w:basedOn w:val="DefaultParagraphFont"/>
     <w:uiPriority w:val="99"/>
@@ -4932,7 +4954,7 @@
 </file>
 
 <file path=customXml/itemProps1.xml><?xml version="1.0" encoding="utf-8"?>
-<ds:datastoreItem xmlns:ds="http://schemas.openxmlformats.org/officeDocument/2006/customXml" ds:itemID="{F4D08118-6320-4707-8A9E-E13BBED152E7}">
+<ds:datastoreItem xmlns:ds="http://schemas.openxmlformats.org/officeDocument/2006/customXml" ds:itemID="{BE864AEE-319C-4F3D-AEF8-EA16F2FBC86C}">
   <ds:schemaRefs>
     <ds:schemaRef ds:uri="http://schemas.openxmlformats.org/officeDocument/2006/bibliography"/>
   </ds:schemaRefs>

</xml_diff>